<commit_message>
Add signal from A-OTT C31
</commit_message>
<xml_diff>
--- a/document/rmutcon_2018/20 final.docx
+++ b/document/rmutcon_2018/20 final.docx
@@ -404,8 +404,6 @@
         </w:rPr>
         <w:t>Mechanical velocity meters</w:t>
       </w:r>
-      <w:bookmarkStart w:id="0" w:name="_GoBack"/>
-      <w:bookmarkEnd w:id="0"/>
     </w:p>
     <w:p>
       <w:pPr>
@@ -977,13 +975,313 @@
           <w:lang w:eastAsia="en-US"/>
         </w:rPr>
       </w:pPr>
-      <w:r>
+    </w:p>
+    <w:tbl>
+      <w:tblPr>
+        <w:tblStyle w:val="TableGrid"/>
+        <w:tblW w:w="0" w:type="auto"/>
+        <w:jc w:val="center"/>
+        <w:tblBorders>
+          <w:top w:val="none" w:sz="0" w:space="0" w:color="auto"/>
+          <w:left w:val="none" w:sz="0" w:space="0" w:color="auto"/>
+          <w:bottom w:val="none" w:sz="0" w:space="0" w:color="auto"/>
+          <w:right w:val="none" w:sz="0" w:space="0" w:color="auto"/>
+          <w:insideH w:val="none" w:sz="0" w:space="0" w:color="auto"/>
+          <w:insideV w:val="none" w:sz="0" w:space="0" w:color="auto"/>
+        </w:tblBorders>
+        <w:tblLook w:val="04A0" w:firstRow="1" w:lastRow="0" w:firstColumn="1" w:lastColumn="0" w:noHBand="0" w:noVBand="1"/>
+      </w:tblPr>
+      <w:tblGrid>
+        <w:gridCol w:w="4643"/>
+        <w:gridCol w:w="4644"/>
+      </w:tblGrid>
+      <w:tr>
+        <w:trPr>
+          <w:jc w:val="center"/>
+        </w:trPr>
+        <w:tc>
+          <w:tcPr>
+            <w:tcW w:w="4643" w:type="dxa"/>
+          </w:tcPr>
+          <w:p>
+            <w:pPr>
+              <w:jc w:val="center"/>
+              <w:rPr>
+                <w:rFonts w:ascii="Times New Roman" w:eastAsia="Times New Roman" w:hAnsi="Times New Roman" w:cs="Cordia New"/>
+                <w:sz w:val="24"/>
+                <w:szCs w:val="24"/>
+                <w:lang w:eastAsia="en-US"/>
+              </w:rPr>
+            </w:pPr>
+            <w:r>
+              <w:rPr>
+                <w:rFonts w:ascii="Times New Roman" w:eastAsia="Times New Roman" w:hAnsi="Times New Roman" w:cs="Cordia New"/>
+                <w:noProof/>
+                <w:sz w:val="24"/>
+                <w:szCs w:val="24"/>
+                <w:lang w:eastAsia="en-US"/>
+              </w:rPr>
+              <w:drawing>
+                <wp:inline distT="0" distB="0" distL="0" distR="0" wp14:anchorId="6E52A493" wp14:editId="1CDB1AA7">
+                  <wp:extent cx="2286000" cy="2286000"/>
+                  <wp:effectExtent l="0" t="0" r="0" b="0"/>
+                  <wp:docPr id="1" name="Picture 1"/>
+                  <wp:cNvGraphicFramePr>
+                    <a:graphicFrameLocks xmlns:a="http://schemas.openxmlformats.org/drawingml/2006/main" noChangeAspect="1"/>
+                  </wp:cNvGraphicFramePr>
+                  <a:graphic xmlns:a="http://schemas.openxmlformats.org/drawingml/2006/main">
+                    <a:graphicData uri="http://schemas.openxmlformats.org/drawingml/2006/picture">
+                      <pic:pic xmlns:pic="http://schemas.openxmlformats.org/drawingml/2006/picture">
+                        <pic:nvPicPr>
+                          <pic:cNvPr id="1" name="a-ott_c31.jpg"/>
+                          <pic:cNvPicPr/>
+                        </pic:nvPicPr>
+                        <pic:blipFill>
+                          <a:blip r:embed="rId8" cstate="print">
+                            <a:extLst>
+                              <a:ext uri="{28A0092B-C50C-407E-A947-70E740481C1C}">
+                                <a14:useLocalDpi xmlns:a14="http://schemas.microsoft.com/office/drawing/2010/main" val="0"/>
+                              </a:ext>
+                            </a:extLst>
+                          </a:blip>
+                          <a:stretch>
+                            <a:fillRect/>
+                          </a:stretch>
+                        </pic:blipFill>
+                        <pic:spPr>
+                          <a:xfrm>
+                            <a:off x="0" y="0"/>
+                            <a:ext cx="2286000" cy="2286000"/>
+                          </a:xfrm>
+                          <a:prstGeom prst="rect">
+                            <a:avLst/>
+                          </a:prstGeom>
+                        </pic:spPr>
+                      </pic:pic>
+                    </a:graphicData>
+                  </a:graphic>
+                </wp:inline>
+              </w:drawing>
+            </w:r>
+          </w:p>
+        </w:tc>
+        <w:tc>
+          <w:tcPr>
+            <w:tcW w:w="4644" w:type="dxa"/>
+          </w:tcPr>
+          <w:p>
+            <w:pPr>
+              <w:jc w:val="center"/>
+              <w:rPr>
+                <w:rFonts w:ascii="Times New Roman" w:eastAsia="Times New Roman" w:hAnsi="Times New Roman" w:cs="Cordia New"/>
+                <w:sz w:val="24"/>
+                <w:szCs w:val="24"/>
+                <w:lang w:eastAsia="en-US"/>
+              </w:rPr>
+            </w:pPr>
+            <w:r>
+              <w:rPr>
+                <w:rFonts w:ascii="Times New Roman" w:eastAsia="Times New Roman" w:hAnsi="Times New Roman" w:cs="Cordia New"/>
+                <w:noProof/>
+                <w:sz w:val="24"/>
+                <w:szCs w:val="24"/>
+                <w:lang w:eastAsia="en-US"/>
+              </w:rPr>
+              <w:drawing>
+                <wp:inline distT="0" distB="0" distL="0" distR="0" wp14:anchorId="2C134079" wp14:editId="053820C3">
+                  <wp:extent cx="2286000" cy="2286000"/>
+                  <wp:effectExtent l="0" t="0" r="0" b="0"/>
+                  <wp:docPr id="2" name="Picture 2"/>
+                  <wp:cNvGraphicFramePr>
+                    <a:graphicFrameLocks xmlns:a="http://schemas.openxmlformats.org/drawingml/2006/main" noChangeAspect="1"/>
+                  </wp:cNvGraphicFramePr>
+                  <a:graphic xmlns:a="http://schemas.openxmlformats.org/drawingml/2006/main">
+                    <a:graphicData uri="http://schemas.openxmlformats.org/drawingml/2006/picture">
+                      <pic:pic xmlns:pic="http://schemas.openxmlformats.org/drawingml/2006/picture">
+                        <pic:nvPicPr>
+                          <pic:cNvPr id="2" name="a-ott_c31_signal.jpg"/>
+                          <pic:cNvPicPr/>
+                        </pic:nvPicPr>
+                        <pic:blipFill>
+                          <a:blip r:embed="rId9" cstate="print">
+                            <a:extLst>
+                              <a:ext uri="{28A0092B-C50C-407E-A947-70E740481C1C}">
+                                <a14:useLocalDpi xmlns:a14="http://schemas.microsoft.com/office/drawing/2010/main" val="0"/>
+                              </a:ext>
+                            </a:extLst>
+                          </a:blip>
+                          <a:stretch>
+                            <a:fillRect/>
+                          </a:stretch>
+                        </pic:blipFill>
+                        <pic:spPr>
+                          <a:xfrm>
+                            <a:off x="0" y="0"/>
+                            <a:ext cx="2286000" cy="2286000"/>
+                          </a:xfrm>
+                          <a:prstGeom prst="rect">
+                            <a:avLst/>
+                          </a:prstGeom>
+                        </pic:spPr>
+                      </pic:pic>
+                    </a:graphicData>
+                  </a:graphic>
+                </wp:inline>
+              </w:drawing>
+            </w:r>
+          </w:p>
+        </w:tc>
+      </w:tr>
+      <w:tr>
+        <w:trPr>
+          <w:jc w:val="center"/>
+        </w:trPr>
+        <w:tc>
+          <w:tcPr>
+            <w:tcW w:w="4643" w:type="dxa"/>
+          </w:tcPr>
+          <w:p>
+            <w:pPr>
+              <w:jc w:val="center"/>
+              <w:rPr>
+                <w:rFonts w:ascii="Times New Roman" w:hAnsi="Times New Roman" w:cs="Times New Roman"/>
+                <w:sz w:val="24"/>
+                <w:szCs w:val="24"/>
+              </w:rPr>
+            </w:pPr>
+          </w:p>
+          <w:p>
+            <w:pPr>
+              <w:jc w:val="center"/>
+              <w:rPr>
+                <w:rFonts w:ascii="Times New Roman" w:eastAsia="Times New Roman" w:hAnsi="Times New Roman" w:cs="Cordia New"/>
+                <w:noProof/>
+                <w:sz w:val="24"/>
+                <w:szCs w:val="24"/>
+                <w:lang w:eastAsia="en-US"/>
+              </w:rPr>
+            </w:pPr>
+            <w:r>
+              <w:rPr>
+                <w:rFonts w:ascii="Times New Roman" w:hAnsi="Times New Roman" w:cs="Times New Roman"/>
+                <w:b/>
+                <w:bCs/>
+                <w:sz w:val="24"/>
+                <w:szCs w:val="24"/>
+              </w:rPr>
+              <w:t>Figure 1</w:t>
+            </w:r>
+            <w:r>
+              <w:rPr>
+                <w:rFonts w:ascii="Times New Roman" w:hAnsi="Times New Roman" w:cs="Times New Roman"/>
+                <w:sz w:val="24"/>
+                <w:szCs w:val="24"/>
+              </w:rPr>
+              <w:t xml:space="preserve"> </w:t>
+            </w:r>
+            <w:r>
+              <w:rPr>
+                <w:rFonts w:ascii="Times New Roman" w:hAnsi="Times New Roman" w:cs="Times New Roman"/>
+                <w:sz w:val="24"/>
+                <w:szCs w:val="24"/>
+              </w:rPr>
+              <w:t>A-OTT C31</w:t>
+            </w:r>
+          </w:p>
+        </w:tc>
+        <w:tc>
+          <w:tcPr>
+            <w:tcW w:w="4644" w:type="dxa"/>
+          </w:tcPr>
+          <w:p>
+            <w:pPr>
+              <w:jc w:val="center"/>
+              <w:rPr>
+                <w:rFonts w:ascii="Times New Roman" w:hAnsi="Times New Roman" w:cs="Times New Roman"/>
+                <w:sz w:val="24"/>
+                <w:szCs w:val="24"/>
+              </w:rPr>
+            </w:pPr>
+          </w:p>
+          <w:p>
+            <w:pPr>
+              <w:jc w:val="center"/>
+              <w:rPr>
+                <w:rFonts w:ascii="Times New Roman" w:eastAsia="Times New Roman" w:hAnsi="Times New Roman" w:cs="Cordia New"/>
+                <w:noProof/>
+                <w:sz w:val="24"/>
+                <w:szCs w:val="24"/>
+                <w:lang w:eastAsia="en-US"/>
+              </w:rPr>
+            </w:pPr>
+            <w:r>
+              <w:rPr>
+                <w:rFonts w:ascii="Times New Roman" w:hAnsi="Times New Roman" w:cs="Times New Roman"/>
+                <w:b/>
+                <w:bCs/>
+                <w:sz w:val="24"/>
+                <w:szCs w:val="24"/>
+              </w:rPr>
+              <w:t xml:space="preserve">Figure </w:t>
+            </w:r>
+            <w:r>
+              <w:rPr>
+                <w:rFonts w:ascii="Times New Roman" w:hAnsi="Times New Roman" w:cs="Times New Roman"/>
+                <w:b/>
+                <w:bCs/>
+                <w:sz w:val="24"/>
+                <w:szCs w:val="24"/>
+              </w:rPr>
+              <w:t>2</w:t>
+            </w:r>
+            <w:r>
+              <w:rPr>
+                <w:rFonts w:ascii="Times New Roman" w:hAnsi="Times New Roman" w:cs="Times New Roman"/>
+                <w:sz w:val="24"/>
+                <w:szCs w:val="24"/>
+              </w:rPr>
+              <w:t xml:space="preserve"> </w:t>
+            </w:r>
+            <w:r>
+              <w:rPr>
+                <w:rFonts w:ascii="Times New Roman" w:hAnsi="Times New Roman" w:cs="Times New Roman"/>
+                <w:sz w:val="24"/>
+                <w:szCs w:val="24"/>
+              </w:rPr>
+              <w:t>A-OTT C31 Signal</w:t>
+            </w:r>
+          </w:p>
+        </w:tc>
+      </w:tr>
+    </w:tbl>
+    <w:p>
+      <w:pPr>
+        <w:jc w:val="thaiDistribute"/>
         <w:rPr>
           <w:rFonts w:ascii="Times New Roman" w:eastAsia="Times New Roman" w:hAnsi="Times New Roman" w:cs="Cordia New"/>
           <w:sz w:val="24"/>
           <w:szCs w:val="24"/>
           <w:lang w:eastAsia="en-US"/>
         </w:rPr>
+      </w:pPr>
+    </w:p>
+    <w:p>
+      <w:pPr>
+        <w:jc w:val="thaiDistribute"/>
+        <w:rPr>
+          <w:rFonts w:ascii="Times New Roman" w:eastAsia="Times New Roman" w:hAnsi="Times New Roman" w:cs="Cordia New"/>
+          <w:sz w:val="24"/>
+          <w:szCs w:val="24"/>
+          <w:lang w:eastAsia="en-US"/>
+        </w:rPr>
+      </w:pPr>
+      <w:r>
+        <w:rPr>
+          <w:rFonts w:ascii="Times New Roman" w:eastAsia="Times New Roman" w:hAnsi="Times New Roman" w:cs="Cordia New"/>
+          <w:sz w:val="24"/>
+          <w:szCs w:val="24"/>
+          <w:lang w:eastAsia="en-US"/>
+        </w:rPr>
         <w:tab/>
       </w:r>
     </w:p>
@@ -1006,122 +1304,6 @@
           <w:sz w:val="24"/>
           <w:szCs w:val="24"/>
           <w:lang w:eastAsia="en-US"/>
-        </w:rPr>
-      </w:pPr>
-    </w:p>
-    <w:p>
-      <w:pPr>
-        <w:jc w:val="thaiDistribute"/>
-        <w:rPr>
-          <w:rFonts w:ascii="Times New Roman" w:eastAsia="Times New Roman" w:hAnsi="Times New Roman" w:cs="Cordia New"/>
-          <w:sz w:val="24"/>
-          <w:szCs w:val="24"/>
-          <w:lang w:eastAsia="en-US"/>
-        </w:rPr>
-      </w:pPr>
-    </w:p>
-    <w:p>
-      <w:pPr>
-        <w:jc w:val="thaiDistribute"/>
-        <w:rPr>
-          <w:rFonts w:ascii="Times New Roman" w:eastAsia="Times New Roman" w:hAnsi="Times New Roman" w:cs="Cordia New"/>
-          <w:sz w:val="24"/>
-          <w:szCs w:val="24"/>
-          <w:lang w:eastAsia="en-US"/>
-        </w:rPr>
-      </w:pPr>
-    </w:p>
-    <w:p>
-      <w:pPr>
-        <w:jc w:val="thaiDistribute"/>
-        <w:rPr>
-          <w:rFonts w:ascii="Times New Roman" w:eastAsia="Times New Roman" w:hAnsi="Times New Roman" w:cs="Cordia New"/>
-          <w:sz w:val="24"/>
-          <w:szCs w:val="24"/>
-          <w:lang w:eastAsia="en-US"/>
-        </w:rPr>
-      </w:pPr>
-    </w:p>
-    <w:p>
-      <w:pPr>
-        <w:jc w:val="thaiDistribute"/>
-        <w:rPr>
-          <w:rFonts w:ascii="Times New Roman" w:eastAsia="Times New Roman" w:hAnsi="Times New Roman" w:cs="Cordia New"/>
-          <w:sz w:val="24"/>
-          <w:szCs w:val="24"/>
-          <w:lang w:eastAsia="en-US"/>
-        </w:rPr>
-      </w:pPr>
-    </w:p>
-    <w:p>
-      <w:pPr>
-        <w:jc w:val="thaiDistribute"/>
-        <w:rPr>
-          <w:rFonts w:ascii="Times New Roman" w:eastAsia="Times New Roman" w:hAnsi="Times New Roman" w:cs="Cordia New"/>
-          <w:sz w:val="24"/>
-          <w:szCs w:val="24"/>
-          <w:lang w:eastAsia="en-US"/>
-        </w:rPr>
-      </w:pPr>
-    </w:p>
-    <w:p>
-      <w:pPr>
-        <w:jc w:val="thaiDistribute"/>
-        <w:rPr>
-          <w:rFonts w:ascii="Times New Roman" w:eastAsia="Times New Roman" w:hAnsi="Times New Roman" w:cs="Cordia New"/>
-          <w:sz w:val="24"/>
-          <w:szCs w:val="24"/>
-          <w:lang w:eastAsia="en-US"/>
-        </w:rPr>
-      </w:pPr>
-    </w:p>
-    <w:p>
-      <w:pPr>
-        <w:spacing w:line="235" w:lineRule="auto"/>
-        <w:rPr>
-          <w:rFonts w:ascii="Times New Roman" w:hAnsi="Times New Roman" w:cs="Times New Roman"/>
-          <w:sz w:val="24"/>
-          <w:szCs w:val="24"/>
-        </w:rPr>
-      </w:pPr>
-    </w:p>
-    <w:p>
-      <w:pPr>
-        <w:spacing w:line="235" w:lineRule="auto"/>
-        <w:rPr>
-          <w:rFonts w:ascii="Times New Roman" w:hAnsi="Times New Roman" w:cs="Times New Roman"/>
-          <w:sz w:val="24"/>
-          <w:szCs w:val="24"/>
-        </w:rPr>
-      </w:pPr>
-    </w:p>
-    <w:p>
-      <w:pPr>
-        <w:spacing w:line="235" w:lineRule="auto"/>
-        <w:rPr>
-          <w:rFonts w:ascii="Times New Roman" w:hAnsi="Times New Roman" w:cs="Times New Roman"/>
-          <w:sz w:val="24"/>
-          <w:szCs w:val="24"/>
-        </w:rPr>
-      </w:pPr>
-    </w:p>
-    <w:p>
-      <w:pPr>
-        <w:spacing w:line="235" w:lineRule="auto"/>
-        <w:rPr>
-          <w:rFonts w:ascii="Times New Roman" w:hAnsi="Times New Roman" w:cs="Times New Roman"/>
-          <w:sz w:val="24"/>
-          <w:szCs w:val="24"/>
-        </w:rPr>
-      </w:pPr>
-    </w:p>
-    <w:p>
-      <w:pPr>
-        <w:spacing w:line="235" w:lineRule="auto"/>
-        <w:rPr>
-          <w:rFonts w:ascii="Times New Roman" w:hAnsi="Times New Roman" w:cs="Times New Roman"/>
-          <w:sz w:val="24"/>
-          <w:szCs w:val="24"/>
         </w:rPr>
       </w:pPr>
     </w:p>
@@ -1179,6 +1361,8 @@
           <w:lang w:eastAsia="en-US"/>
         </w:rPr>
       </w:pPr>
+      <w:bookmarkStart w:id="0" w:name="_GoBack"/>
+      <w:bookmarkEnd w:id="0"/>
     </w:p>
     <w:p>
       <w:pPr>
@@ -1402,72 +1586,6 @@
           <w:sz w:val="24"/>
           <w:szCs w:val="24"/>
           <w:lang w:eastAsia="en-US"/>
-        </w:rPr>
-      </w:pPr>
-    </w:p>
-    <w:p>
-      <w:pPr>
-        <w:jc w:val="thaiDistribute"/>
-        <w:rPr>
-          <w:rFonts w:ascii="Times New Roman" w:eastAsia="Times New Roman" w:hAnsi="Times New Roman" w:cs="Cordia New"/>
-          <w:sz w:val="24"/>
-          <w:szCs w:val="24"/>
-          <w:lang w:eastAsia="en-US"/>
-        </w:rPr>
-      </w:pPr>
-    </w:p>
-    <w:p>
-      <w:pPr>
-        <w:jc w:val="thaiDistribute"/>
-        <w:rPr>
-          <w:rFonts w:ascii="Times New Roman" w:eastAsia="MS Mincho" w:hAnsi="Times New Roman"/>
-          <w:sz w:val="24"/>
-          <w:szCs w:val="24"/>
-          <w:lang w:eastAsia="en-US" w:bidi="ar-SA"/>
-        </w:rPr>
-      </w:pPr>
-    </w:p>
-    <w:p>
-      <w:pPr>
-        <w:jc w:val="thaiDistribute"/>
-        <w:rPr>
-          <w:rFonts w:ascii="Times New Roman" w:eastAsia="MS Mincho" w:hAnsi="Times New Roman"/>
-          <w:sz w:val="24"/>
-          <w:szCs w:val="24"/>
-          <w:lang w:eastAsia="en-US" w:bidi="ar-SA"/>
-        </w:rPr>
-      </w:pPr>
-    </w:p>
-    <w:p>
-      <w:pPr>
-        <w:jc w:val="thaiDistribute"/>
-        <w:rPr>
-          <w:rFonts w:ascii="Times New Roman" w:eastAsia="MS Mincho" w:hAnsi="Times New Roman"/>
-          <w:sz w:val="24"/>
-          <w:szCs w:val="24"/>
-          <w:lang w:eastAsia="en-US" w:bidi="ar-SA"/>
-        </w:rPr>
-      </w:pPr>
-    </w:p>
-    <w:p>
-      <w:pPr>
-        <w:jc w:val="thaiDistribute"/>
-        <w:rPr>
-          <w:rFonts w:ascii="Times New Roman" w:eastAsia="MS Mincho" w:hAnsi="Times New Roman"/>
-          <w:sz w:val="24"/>
-          <w:szCs w:val="24"/>
-          <w:lang w:eastAsia="en-US" w:bidi="ar-SA"/>
-        </w:rPr>
-      </w:pPr>
-    </w:p>
-    <w:p>
-      <w:pPr>
-        <w:jc w:val="thaiDistribute"/>
-        <w:rPr>
-          <w:rFonts w:ascii="Times New Roman" w:eastAsia="MS Mincho" w:hAnsi="Times New Roman"/>
-          <w:sz w:val="24"/>
-          <w:szCs w:val="24"/>
-          <w:lang w:eastAsia="en-US" w:bidi="ar-SA"/>
         </w:rPr>
       </w:pPr>
     </w:p>
@@ -1685,7 +1803,7 @@
                           <pic:cNvPicPr/>
                         </pic:nvPicPr>
                         <pic:blipFill>
-                          <a:blip r:embed="rId8" cstate="print">
+                          <a:blip r:embed="rId10" cstate="print">
                             <a:extLst>
                               <a:ext uri="{28A0092B-C50C-407E-A947-70E740481C1C}">
                                 <a14:useLocalDpi xmlns:a14="http://schemas.microsoft.com/office/drawing/2010/main" val="0"/>
@@ -2111,7 +2229,7 @@
                           <pic:cNvPicPr/>
                         </pic:nvPicPr>
                         <pic:blipFill>
-                          <a:blip r:embed="rId9" cstate="print">
+                          <a:blip r:embed="rId11" cstate="print">
                             <a:extLst>
                               <a:ext uri="{28A0092B-C50C-407E-A947-70E740481C1C}">
                                 <a14:useLocalDpi xmlns:a14="http://schemas.microsoft.com/office/drawing/2010/main" val="0"/>
@@ -2199,7 +2317,7 @@
                           <pic:cNvPicPr/>
                         </pic:nvPicPr>
                         <pic:blipFill>
-                          <a:blip r:embed="rId10" cstate="print">
+                          <a:blip r:embed="rId12" cstate="print">
                             <a:extLst>
                               <a:ext uri="{28A0092B-C50C-407E-A947-70E740481C1C}">
                                 <a14:useLocalDpi xmlns:a14="http://schemas.microsoft.com/office/drawing/2010/main" val="0"/>
@@ -2522,446 +2640,6 @@
                   <wp:extent cx="1596300" cy="1197864"/>
                   <wp:effectExtent l="0" t="0" r="0" b="0"/>
                   <wp:docPr id="13" name="Picture 13"/>
-                  <wp:cNvGraphicFramePr>
-                    <a:graphicFrameLocks xmlns:a="http://schemas.openxmlformats.org/drawingml/2006/main" noChangeAspect="1"/>
-                  </wp:cNvGraphicFramePr>
-                  <a:graphic xmlns:a="http://schemas.openxmlformats.org/drawingml/2006/main">
-                    <a:graphicData uri="http://schemas.openxmlformats.org/drawingml/2006/picture">
-                      <pic:pic xmlns:pic="http://schemas.openxmlformats.org/drawingml/2006/picture">
-                        <pic:nvPicPr>
-                          <pic:cNvPr id="11" name="lab_1.3_mod_scope.png"/>
-                          <pic:cNvPicPr/>
-                        </pic:nvPicPr>
-                        <pic:blipFill>
-                          <a:blip r:embed="rId11" cstate="print">
-                            <a:extLst>
-                              <a:ext uri="{28A0092B-C50C-407E-A947-70E740481C1C}">
-                                <a14:useLocalDpi xmlns:a14="http://schemas.microsoft.com/office/drawing/2010/main" val="0"/>
-                              </a:ext>
-                            </a:extLst>
-                          </a:blip>
-                          <a:stretch>
-                            <a:fillRect/>
-                          </a:stretch>
-                        </pic:blipFill>
-                        <pic:spPr>
-                          <a:xfrm>
-                            <a:off x="0" y="0"/>
-                            <a:ext cx="1596300" cy="1197864"/>
-                          </a:xfrm>
-                          <a:prstGeom prst="rect">
-                            <a:avLst/>
-                          </a:prstGeom>
-                        </pic:spPr>
-                      </pic:pic>
-                    </a:graphicData>
-                  </a:graphic>
-                </wp:inline>
-              </w:drawing>
-            </w:r>
-          </w:p>
-          <w:p>
-            <w:pPr>
-              <w:jc w:val="center"/>
-              <w:rPr>
-                <w:rFonts w:ascii="Times New Roman" w:eastAsia="MS Mincho" w:hAnsi="Times New Roman"/>
-                <w:sz w:val="16"/>
-                <w:szCs w:val="16"/>
-                <w:lang w:eastAsia="en-US" w:bidi="ar-SA"/>
-              </w:rPr>
-            </w:pPr>
-          </w:p>
-        </w:tc>
-        <w:tc>
-          <w:tcPr>
-            <w:tcW w:w="3096" w:type="dxa"/>
-          </w:tcPr>
-          <w:p>
-            <w:pPr>
-              <w:jc w:val="center"/>
-              <w:rPr>
-                <w:rFonts w:ascii="Times New Roman" w:eastAsia="MS Mincho" w:hAnsi="Times New Roman"/>
-                <w:sz w:val="16"/>
-                <w:szCs w:val="16"/>
-                <w:lang w:eastAsia="en-US" w:bidi="ar-SA"/>
-              </w:rPr>
-            </w:pPr>
-          </w:p>
-          <w:p>
-            <w:pPr>
-              <w:jc w:val="center"/>
-              <w:rPr>
-                <w:rFonts w:ascii="Times New Roman" w:eastAsia="MS Mincho" w:hAnsi="Times New Roman"/>
-                <w:sz w:val="16"/>
-                <w:szCs w:val="16"/>
-                <w:lang w:eastAsia="en-US" w:bidi="ar-SA"/>
-              </w:rPr>
-            </w:pPr>
-            <w:r>
-              <w:rPr>
-                <w:rFonts w:ascii="Times New Roman" w:eastAsia="MS Mincho" w:hAnsi="Times New Roman"/>
-                <w:noProof/>
-                <w:sz w:val="16"/>
-                <w:szCs w:val="16"/>
-                <w:lang w:eastAsia="en-US" w:bidi="ar-SA"/>
-              </w:rPr>
-              <w:drawing>
-                <wp:inline distT="0" distB="0" distL="0" distR="0" wp14:anchorId="35ED8C3B" wp14:editId="3EA0322F">
-                  <wp:extent cx="1594587" cy="1143000"/>
-                  <wp:effectExtent l="0" t="0" r="0" b="0"/>
-                  <wp:docPr id="14" name="Picture 14"/>
-                  <wp:cNvGraphicFramePr>
-                    <a:graphicFrameLocks xmlns:a="http://schemas.openxmlformats.org/drawingml/2006/main" noChangeAspect="1"/>
-                  </wp:cNvGraphicFramePr>
-                  <a:graphic xmlns:a="http://schemas.openxmlformats.org/drawingml/2006/main">
-                    <a:graphicData uri="http://schemas.openxmlformats.org/drawingml/2006/picture">
-                      <pic:pic xmlns:pic="http://schemas.openxmlformats.org/drawingml/2006/picture">
-                        <pic:nvPicPr>
-                          <pic:cNvPr id="12" name="lab_1.4_mod_arduino.png"/>
-                          <pic:cNvPicPr/>
-                        </pic:nvPicPr>
-                        <pic:blipFill>
-                          <a:blip r:embed="rId12" cstate="print">
-                            <a:extLst>
-                              <a:ext uri="{28A0092B-C50C-407E-A947-70E740481C1C}">
-                                <a14:useLocalDpi xmlns:a14="http://schemas.microsoft.com/office/drawing/2010/main" val="0"/>
-                              </a:ext>
-                            </a:extLst>
-                          </a:blip>
-                          <a:stretch>
-                            <a:fillRect/>
-                          </a:stretch>
-                        </pic:blipFill>
-                        <pic:spPr>
-                          <a:xfrm>
-                            <a:off x="0" y="0"/>
-                            <a:ext cx="1594587" cy="1143000"/>
-                          </a:xfrm>
-                          <a:prstGeom prst="rect">
-                            <a:avLst/>
-                          </a:prstGeom>
-                        </pic:spPr>
-                      </pic:pic>
-                    </a:graphicData>
-                  </a:graphic>
-                </wp:inline>
-              </w:drawing>
-            </w:r>
-          </w:p>
-          <w:p>
-            <w:pPr>
-              <w:jc w:val="center"/>
-              <w:rPr>
-                <w:rFonts w:ascii="Times New Roman" w:eastAsia="MS Mincho" w:hAnsi="Times New Roman"/>
-                <w:sz w:val="16"/>
-                <w:szCs w:val="16"/>
-                <w:lang w:eastAsia="en-US" w:bidi="ar-SA"/>
-              </w:rPr>
-            </w:pPr>
-          </w:p>
-        </w:tc>
-        <w:tc>
-          <w:tcPr>
-            <w:tcW w:w="3096" w:type="dxa"/>
-          </w:tcPr>
-          <w:p>
-            <w:pPr>
-              <w:rPr>
-                <w:rFonts w:ascii="Times New Roman" w:eastAsia="MS Mincho" w:hAnsi="Times New Roman"/>
-                <w:sz w:val="24"/>
-                <w:szCs w:val="24"/>
-                <w:lang w:eastAsia="en-US" w:bidi="ar-SA"/>
-              </w:rPr>
-            </w:pPr>
-          </w:p>
-          <w:p>
-            <w:pPr>
-              <w:rPr>
-                <w:rFonts w:ascii="Times New Roman" w:eastAsia="MS Mincho" w:hAnsi="Times New Roman"/>
-                <w:sz w:val="24"/>
-                <w:szCs w:val="24"/>
-                <w:lang w:eastAsia="en-US" w:bidi="ar-SA"/>
-              </w:rPr>
-            </w:pPr>
-          </w:p>
-          <w:p>
-            <w:pPr>
-              <w:rPr>
-                <w:rFonts w:ascii="Times New Roman" w:eastAsia="MS Mincho" w:hAnsi="Times New Roman"/>
-                <w:sz w:val="24"/>
-                <w:szCs w:val="24"/>
-                <w:lang w:eastAsia="en-US" w:bidi="ar-SA"/>
-              </w:rPr>
-            </w:pPr>
-          </w:p>
-          <w:p>
-            <w:pPr>
-              <w:rPr>
-                <w:rFonts w:ascii="Times New Roman" w:eastAsia="MS Mincho" w:hAnsi="Times New Roman"/>
-                <w:sz w:val="24"/>
-                <w:szCs w:val="24"/>
-                <w:lang w:eastAsia="en-US" w:bidi="ar-SA"/>
-              </w:rPr>
-            </w:pPr>
-          </w:p>
-        </w:tc>
-      </w:tr>
-    </w:tbl>
-    <w:p>
-      <w:pPr>
-        <w:jc w:val="thaiDistribute"/>
-        <w:rPr>
-          <w:rFonts w:ascii="Times New Roman" w:eastAsia="MS Mincho" w:hAnsi="Times New Roman"/>
-          <w:sz w:val="24"/>
-          <w:szCs w:val="24"/>
-          <w:lang w:eastAsia="en-US" w:bidi="ar-SA"/>
-        </w:rPr>
-      </w:pPr>
-    </w:p>
-    <w:p>
-      <w:pPr>
-        <w:jc w:val="thaiDistribute"/>
-        <w:rPr>
-          <w:rFonts w:ascii="Times New Roman" w:eastAsia="MS Mincho" w:hAnsi="Times New Roman"/>
-          <w:sz w:val="24"/>
-          <w:szCs w:val="24"/>
-          <w:lang w:eastAsia="en-US" w:bidi="ar-SA"/>
-        </w:rPr>
-      </w:pPr>
-      <w:r>
-        <w:rPr>
-          <w:rFonts w:ascii="Times New Roman" w:eastAsia="Times New Roman" w:hAnsi="Times New Roman" w:cs="Times New Roman"/>
-          <w:b/>
-          <w:bCs/>
-          <w:sz w:val="24"/>
-          <w:szCs w:val="24"/>
-          <w:lang w:eastAsia="en-US" w:bidi="ar-SA"/>
-        </w:rPr>
-        <w:t>Table</w:t>
-      </w:r>
-      <w:r>
-        <w:rPr>
-          <w:rFonts w:ascii="Times New Roman" w:eastAsia="Times New Roman" w:hAnsi="Times New Roman" w:cs="Times New Roman"/>
-          <w:b/>
-          <w:bCs/>
-          <w:sz w:val="24"/>
-          <w:szCs w:val="24"/>
-          <w:lang w:eastAsia="en-US" w:bidi="ar-SA"/>
-        </w:rPr>
-        <w:t xml:space="preserve"> </w:t>
-      </w:r>
-      <w:r>
-        <w:rPr>
-          <w:rFonts w:ascii="Times New Roman" w:eastAsia="Times New Roman" w:hAnsi="Times New Roman" w:cs="Times New Roman"/>
-          <w:b/>
-          <w:bCs/>
-          <w:sz w:val="24"/>
-          <w:szCs w:val="24"/>
-          <w:lang w:eastAsia="en-US" w:bidi="ar-SA"/>
-        </w:rPr>
-        <w:t>3</w:t>
-      </w:r>
-      <w:r>
-        <w:rPr>
-          <w:rFonts w:ascii="Times New Roman" w:eastAsia="Times New Roman" w:hAnsi="Times New Roman" w:cs="Times New Roman"/>
-          <w:sz w:val="24"/>
-          <w:szCs w:val="24"/>
-          <w:lang w:eastAsia="en-US" w:bidi="ar-SA"/>
-        </w:rPr>
-        <w:t xml:space="preserve"> Test results at </w:t>
-      </w:r>
-      <w:r>
-        <w:rPr>
-          <w:rFonts w:ascii="Times New Roman" w:eastAsia="Times New Roman" w:hAnsi="Times New Roman" w:cs="Times New Roman"/>
-          <w:sz w:val="24"/>
-          <w:szCs w:val="24"/>
-          <w:lang w:eastAsia="en-US" w:bidi="ar-SA"/>
-        </w:rPr>
-        <w:t>1</w:t>
-      </w:r>
-      <w:r>
-        <w:rPr>
-          <w:rFonts w:ascii="Times New Roman" w:eastAsia="Times New Roman" w:hAnsi="Times New Roman" w:cs="Times New Roman"/>
-          <w:sz w:val="24"/>
-          <w:szCs w:val="24"/>
-          <w:lang w:eastAsia="en-US" w:bidi="ar-SA"/>
-        </w:rPr>
-        <w:t xml:space="preserve"> </w:t>
-      </w:r>
-      <w:r>
-        <w:rPr>
-          <w:rFonts w:ascii="Times New Roman" w:eastAsia="Times New Roman" w:hAnsi="Times New Roman" w:cs="Times New Roman"/>
-          <w:sz w:val="24"/>
-          <w:szCs w:val="24"/>
-          <w:lang w:eastAsia="en-US" w:bidi="ar-SA"/>
-        </w:rPr>
-        <w:t>k</w:t>
-      </w:r>
-      <w:r>
-        <w:rPr>
-          <w:rFonts w:ascii="Times New Roman" w:eastAsia="Times New Roman" w:hAnsi="Times New Roman" w:cs="Times New Roman"/>
-          <w:sz w:val="24"/>
-          <w:szCs w:val="24"/>
-          <w:lang w:eastAsia="en-US" w:bidi="ar-SA"/>
-        </w:rPr>
-        <w:t>Hz</w:t>
-      </w:r>
-    </w:p>
-    <w:p>
-      <w:pPr>
-        <w:jc w:val="thaiDistribute"/>
-        <w:rPr>
-          <w:rFonts w:ascii="Times New Roman" w:eastAsia="MS Mincho" w:hAnsi="Times New Roman"/>
-          <w:sz w:val="16"/>
-          <w:szCs w:val="16"/>
-          <w:lang w:eastAsia="en-US" w:bidi="ar-SA"/>
-        </w:rPr>
-      </w:pPr>
-    </w:p>
-    <w:tbl>
-      <w:tblPr>
-        <w:tblStyle w:val="TableGrid"/>
-        <w:tblW w:w="0" w:type="auto"/>
-        <w:tblBorders>
-          <w:left w:val="none" w:sz="0" w:space="0" w:color="auto"/>
-          <w:right w:val="none" w:sz="0" w:space="0" w:color="auto"/>
-          <w:insideV w:val="none" w:sz="0" w:space="0" w:color="auto"/>
-        </w:tblBorders>
-        <w:tblLook w:val="04A0" w:firstRow="1" w:lastRow="0" w:firstColumn="1" w:lastColumn="0" w:noHBand="0" w:noVBand="1"/>
-      </w:tblPr>
-      <w:tblGrid>
-        <w:gridCol w:w="3095"/>
-        <w:gridCol w:w="3096"/>
-        <w:gridCol w:w="3096"/>
-      </w:tblGrid>
-      <w:tr>
-        <w:tc>
-          <w:tcPr>
-            <w:tcW w:w="3095" w:type="dxa"/>
-          </w:tcPr>
-          <w:p>
-            <w:pPr>
-              <w:jc w:val="center"/>
-              <w:rPr>
-                <w:rFonts w:ascii="Times New Roman" w:eastAsia="MS Mincho" w:hAnsi="Times New Roman"/>
-                <w:b/>
-                <w:bCs/>
-                <w:sz w:val="24"/>
-                <w:szCs w:val="24"/>
-                <w:lang w:eastAsia="en-US" w:bidi="ar-SA"/>
-              </w:rPr>
-            </w:pPr>
-            <w:r>
-              <w:rPr>
-                <w:rFonts w:ascii="Times New Roman" w:eastAsia="MS Mincho" w:hAnsi="Times New Roman"/>
-                <w:b/>
-                <w:bCs/>
-                <w:sz w:val="24"/>
-                <w:szCs w:val="24"/>
-                <w:lang w:eastAsia="en-US" w:bidi="ar-SA"/>
-              </w:rPr>
-              <w:t>Oscilloscope</w:t>
-            </w:r>
-          </w:p>
-        </w:tc>
-        <w:tc>
-          <w:tcPr>
-            <w:tcW w:w="3096" w:type="dxa"/>
-          </w:tcPr>
-          <w:p>
-            <w:pPr>
-              <w:jc w:val="center"/>
-              <w:rPr>
-                <w:rFonts w:ascii="Times New Roman" w:eastAsia="MS Mincho" w:hAnsi="Times New Roman"/>
-                <w:b/>
-                <w:bCs/>
-                <w:sz w:val="24"/>
-                <w:szCs w:val="24"/>
-                <w:lang w:eastAsia="en-US" w:bidi="ar-SA"/>
-              </w:rPr>
-            </w:pPr>
-            <w:r>
-              <w:rPr>
-                <w:rFonts w:ascii="Times New Roman" w:eastAsia="MS Mincho" w:hAnsi="Times New Roman"/>
-                <w:b/>
-                <w:bCs/>
-                <w:sz w:val="24"/>
-                <w:szCs w:val="24"/>
-                <w:lang w:eastAsia="en-US" w:bidi="ar-SA"/>
-              </w:rPr>
-              <w:t>Serial Monitor</w:t>
-            </w:r>
-          </w:p>
-        </w:tc>
-        <w:tc>
-          <w:tcPr>
-            <w:tcW w:w="3096" w:type="dxa"/>
-          </w:tcPr>
-          <w:p>
-            <w:pPr>
-              <w:jc w:val="center"/>
-              <w:rPr>
-                <w:rFonts w:ascii="Times New Roman" w:eastAsia="MS Mincho" w:hAnsi="Times New Roman"/>
-                <w:b/>
-                <w:bCs/>
-                <w:sz w:val="24"/>
-                <w:szCs w:val="24"/>
-                <w:lang w:eastAsia="en-US" w:bidi="ar-SA"/>
-              </w:rPr>
-            </w:pPr>
-            <w:r>
-              <w:rPr>
-                <w:rFonts w:ascii="Times New Roman" w:eastAsia="MS Mincho" w:hAnsi="Times New Roman"/>
-                <w:b/>
-                <w:bCs/>
-                <w:sz w:val="24"/>
-                <w:szCs w:val="24"/>
-                <w:lang w:eastAsia="en-US" w:bidi="ar-SA"/>
-              </w:rPr>
-              <w:t>Summary</w:t>
-            </w:r>
-          </w:p>
-        </w:tc>
-      </w:tr>
-      <w:tr>
-        <w:tc>
-          <w:tcPr>
-            <w:tcW w:w="3095" w:type="dxa"/>
-          </w:tcPr>
-          <w:p>
-            <w:pPr>
-              <w:jc w:val="center"/>
-              <w:rPr>
-                <w:rFonts w:ascii="Times New Roman" w:eastAsia="MS Mincho" w:hAnsi="Times New Roman"/>
-                <w:sz w:val="16"/>
-                <w:szCs w:val="16"/>
-                <w:lang w:eastAsia="en-US" w:bidi="ar-SA"/>
-              </w:rPr>
-            </w:pPr>
-          </w:p>
-          <w:p>
-            <w:pPr>
-              <w:jc w:val="center"/>
-              <w:rPr>
-                <w:rFonts w:ascii="Times New Roman" w:eastAsia="MS Mincho" w:hAnsi="Times New Roman"/>
-                <w:sz w:val="16"/>
-                <w:szCs w:val="16"/>
-                <w:lang w:eastAsia="en-US" w:bidi="ar-SA"/>
-              </w:rPr>
-            </w:pPr>
-            <w:r>
-              <w:rPr>
-                <w:rFonts w:ascii="Times New Roman" w:eastAsia="MS Mincho" w:hAnsi="Times New Roman"/>
-                <w:noProof/>
-                <w:sz w:val="16"/>
-                <w:szCs w:val="16"/>
-                <w:lang w:eastAsia="en-US" w:bidi="ar-SA"/>
-              </w:rPr>
-              <w:drawing>
-                <wp:inline distT="0" distB="0" distL="0" distR="0" wp14:anchorId="0186DE5A" wp14:editId="212FD87F">
-                  <wp:extent cx="1596300" cy="1197864"/>
-                  <wp:effectExtent l="0" t="0" r="0" b="0"/>
-                  <wp:docPr id="15" name="Picture 15"/>
                   <wp:cNvGraphicFramePr>
                     <a:graphicFrameLocks xmlns:a="http://schemas.openxmlformats.org/drawingml/2006/main" noChangeAspect="1"/>
                   </wp:cNvGraphicFramePr>
@@ -3046,10 +2724,10 @@
                 <w:lang w:eastAsia="en-US" w:bidi="ar-SA"/>
               </w:rPr>
               <w:drawing>
-                <wp:inline distT="0" distB="0" distL="0" distR="0" wp14:anchorId="3B05E43D" wp14:editId="36D7444A">
+                <wp:inline distT="0" distB="0" distL="0" distR="0" wp14:anchorId="35ED8C3B" wp14:editId="3EA0322F">
                   <wp:extent cx="1594587" cy="1143000"/>
                   <wp:effectExtent l="0" t="0" r="0" b="0"/>
-                  <wp:docPr id="16" name="Picture 16"/>
+                  <wp:docPr id="14" name="Picture 14"/>
                   <wp:cNvGraphicFramePr>
                     <a:graphicFrameLocks xmlns:a="http://schemas.openxmlformats.org/drawingml/2006/main" noChangeAspect="1"/>
                   </wp:cNvGraphicFramePr>
@@ -3157,6 +2835,17 @@
           <w:lang w:eastAsia="en-US" w:bidi="ar-SA"/>
         </w:rPr>
       </w:pPr>
+    </w:p>
+    <w:p>
+      <w:pPr>
+        <w:jc w:val="thaiDistribute"/>
+        <w:rPr>
+          <w:rFonts w:ascii="Times New Roman" w:eastAsia="MS Mincho" w:hAnsi="Times New Roman"/>
+          <w:sz w:val="24"/>
+          <w:szCs w:val="24"/>
+          <w:lang w:eastAsia="en-US" w:bidi="ar-SA"/>
+        </w:rPr>
+      </w:pPr>
       <w:r>
         <w:rPr>
           <w:rFonts w:ascii="Times New Roman" w:eastAsia="Times New Roman" w:hAnsi="Times New Roman" w:cs="Times New Roman"/>
@@ -3166,7 +2855,6 @@
           <w:szCs w:val="24"/>
           <w:lang w:eastAsia="en-US" w:bidi="ar-SA"/>
         </w:rPr>
-        <w:lastRenderedPageBreak/>
         <w:t>Table</w:t>
       </w:r>
       <w:r>
@@ -3189,7 +2877,7 @@
           <w:szCs w:val="24"/>
           <w:lang w:eastAsia="en-US" w:bidi="ar-SA"/>
         </w:rPr>
-        <w:t>4</w:t>
+        <w:t>3</w:t>
       </w:r>
       <w:r>
         <w:rPr>
@@ -3198,7 +2886,25 @@
           <w:szCs w:val="24"/>
           <w:lang w:eastAsia="en-US" w:bidi="ar-SA"/>
         </w:rPr>
-        <w:t xml:space="preserve"> Test results at 2 </w:t>
+        <w:t xml:space="preserve"> Test results at </w:t>
+      </w:r>
+      <w:r>
+        <w:rPr>
+          <w:rFonts w:ascii="Times New Roman" w:eastAsia="Times New Roman" w:hAnsi="Times New Roman" w:cs="Times New Roman"/>
+          <w:sz w:val="24"/>
+          <w:szCs w:val="24"/>
+          <w:lang w:eastAsia="en-US" w:bidi="ar-SA"/>
+        </w:rPr>
+        <w:t>1</w:t>
+      </w:r>
+      <w:r>
+        <w:rPr>
+          <w:rFonts w:ascii="Times New Roman" w:eastAsia="Times New Roman" w:hAnsi="Times New Roman" w:cs="Times New Roman"/>
+          <w:sz w:val="24"/>
+          <w:szCs w:val="24"/>
+          <w:lang w:eastAsia="en-US" w:bidi="ar-SA"/>
+        </w:rPr>
+        <w:t xml:space="preserve"> </w:t>
       </w:r>
       <w:r>
         <w:rPr>
@@ -3370,10 +3076,10 @@
                 <w:lang w:eastAsia="en-US" w:bidi="ar-SA"/>
               </w:rPr>
               <w:drawing>
-                <wp:inline distT="0" distB="0" distL="0" distR="0" wp14:anchorId="61E96CD1" wp14:editId="39EF50A7">
+                <wp:inline distT="0" distB="0" distL="0" distR="0" wp14:anchorId="0186DE5A" wp14:editId="212FD87F">
                   <wp:extent cx="1596300" cy="1197864"/>
                   <wp:effectExtent l="0" t="0" r="0" b="0"/>
-                  <wp:docPr id="17" name="Picture 17"/>
+                  <wp:docPr id="15" name="Picture 15"/>
                   <wp:cNvGraphicFramePr>
                     <a:graphicFrameLocks xmlns:a="http://schemas.openxmlformats.org/drawingml/2006/main" noChangeAspect="1"/>
                   </wp:cNvGraphicFramePr>
@@ -3458,10 +3164,10 @@
                 <w:lang w:eastAsia="en-US" w:bidi="ar-SA"/>
               </w:rPr>
               <w:drawing>
-                <wp:inline distT="0" distB="0" distL="0" distR="0" wp14:anchorId="56F1DE51" wp14:editId="73157184">
+                <wp:inline distT="0" distB="0" distL="0" distR="0" wp14:anchorId="3B05E43D" wp14:editId="36D7444A">
                   <wp:extent cx="1594587" cy="1143000"/>
                   <wp:effectExtent l="0" t="0" r="0" b="0"/>
-                  <wp:docPr id="18" name="Picture 18"/>
+                  <wp:docPr id="16" name="Picture 16"/>
                   <wp:cNvGraphicFramePr>
                     <a:graphicFrameLocks xmlns:a="http://schemas.openxmlformats.org/drawingml/2006/main" noChangeAspect="1"/>
                   </wp:cNvGraphicFramePr>
@@ -3563,36 +3269,448 @@
       <w:pPr>
         <w:jc w:val="thaiDistribute"/>
         <w:rPr>
-          <w:rFonts w:ascii="Times New Roman" w:hAnsi="Times New Roman" w:cs="Times New Roman"/>
-          <w:sz w:val="24"/>
-          <w:szCs w:val="24"/>
-        </w:rPr>
-      </w:pPr>
-    </w:p>
-    <w:p>
-      <w:pPr>
-        <w:jc w:val="thaiDistribute"/>
-        <w:rPr>
-          <w:rFonts w:ascii="Times New Roman" w:hAnsi="Times New Roman" w:cs="Times New Roman"/>
-          <w:sz w:val="24"/>
-          <w:szCs w:val="24"/>
-        </w:rPr>
-      </w:pPr>
-    </w:p>
-    <w:p>
-      <w:pPr>
-        <w:jc w:val="thaiDistribute"/>
-        <w:rPr>
-          <w:rFonts w:ascii="Times New Roman" w:hAnsi="Times New Roman" w:cs="Times New Roman"/>
+          <w:rFonts w:ascii="Times New Roman" w:eastAsia="MS Mincho" w:hAnsi="Times New Roman"/>
+          <w:sz w:val="24"/>
+          <w:szCs w:val="24"/>
+          <w:lang w:eastAsia="en-US" w:bidi="ar-SA"/>
+        </w:rPr>
+      </w:pPr>
+      <w:r>
+        <w:rPr>
+          <w:rFonts w:ascii="Times New Roman" w:eastAsia="Times New Roman" w:hAnsi="Times New Roman" w:cs="Times New Roman"/>
           <w:b/>
           <w:bCs/>
-        </w:rPr>
-      </w:pPr>
-      <w:r>
-        <w:rPr>
-          <w:rFonts w:ascii="Times New Roman" w:hAnsi="Times New Roman" w:cs="Times New Roman"/>
+          <w:sz w:val="24"/>
+          <w:szCs w:val="24"/>
+          <w:lang w:eastAsia="en-US" w:bidi="ar-SA"/>
+        </w:rPr>
+        <w:lastRenderedPageBreak/>
+        <w:t>Table</w:t>
+      </w:r>
+      <w:r>
+        <w:rPr>
+          <w:rFonts w:ascii="Times New Roman" w:eastAsia="Times New Roman" w:hAnsi="Times New Roman" w:cs="Times New Roman"/>
           <w:b/>
           <w:bCs/>
+          <w:sz w:val="24"/>
+          <w:szCs w:val="24"/>
+          <w:lang w:eastAsia="en-US" w:bidi="ar-SA"/>
+        </w:rPr>
+        <w:t xml:space="preserve"> </w:t>
+      </w:r>
+      <w:r>
+        <w:rPr>
+          <w:rFonts w:ascii="Times New Roman" w:eastAsia="Times New Roman" w:hAnsi="Times New Roman" w:cs="Times New Roman"/>
+          <w:b/>
+          <w:bCs/>
+          <w:sz w:val="24"/>
+          <w:szCs w:val="24"/>
+          <w:lang w:eastAsia="en-US" w:bidi="ar-SA"/>
+        </w:rPr>
+        <w:t>4</w:t>
+      </w:r>
+      <w:r>
+        <w:rPr>
+          <w:rFonts w:ascii="Times New Roman" w:eastAsia="Times New Roman" w:hAnsi="Times New Roman" w:cs="Times New Roman"/>
+          <w:sz w:val="24"/>
+          <w:szCs w:val="24"/>
+          <w:lang w:eastAsia="en-US" w:bidi="ar-SA"/>
+        </w:rPr>
+        <w:t xml:space="preserve"> Test results at 2 </w:t>
+      </w:r>
+      <w:r>
+        <w:rPr>
+          <w:rFonts w:ascii="Times New Roman" w:eastAsia="Times New Roman" w:hAnsi="Times New Roman" w:cs="Times New Roman"/>
+          <w:sz w:val="24"/>
+          <w:szCs w:val="24"/>
+          <w:lang w:eastAsia="en-US" w:bidi="ar-SA"/>
+        </w:rPr>
+        <w:t>k</w:t>
+      </w:r>
+      <w:r>
+        <w:rPr>
+          <w:rFonts w:ascii="Times New Roman" w:eastAsia="Times New Roman" w:hAnsi="Times New Roman" w:cs="Times New Roman"/>
+          <w:sz w:val="24"/>
+          <w:szCs w:val="24"/>
+          <w:lang w:eastAsia="en-US" w:bidi="ar-SA"/>
+        </w:rPr>
+        <w:t>Hz</w:t>
+      </w:r>
+    </w:p>
+    <w:p>
+      <w:pPr>
+        <w:jc w:val="thaiDistribute"/>
+        <w:rPr>
+          <w:rFonts w:ascii="Times New Roman" w:eastAsia="MS Mincho" w:hAnsi="Times New Roman"/>
+          <w:sz w:val="16"/>
+          <w:szCs w:val="16"/>
+          <w:lang w:eastAsia="en-US" w:bidi="ar-SA"/>
+        </w:rPr>
+      </w:pPr>
+    </w:p>
+    <w:tbl>
+      <w:tblPr>
+        <w:tblStyle w:val="TableGrid"/>
+        <w:tblW w:w="0" w:type="auto"/>
+        <w:tblBorders>
+          <w:left w:val="none" w:sz="0" w:space="0" w:color="auto"/>
+          <w:right w:val="none" w:sz="0" w:space="0" w:color="auto"/>
+          <w:insideV w:val="none" w:sz="0" w:space="0" w:color="auto"/>
+        </w:tblBorders>
+        <w:tblLook w:val="04A0" w:firstRow="1" w:lastRow="0" w:firstColumn="1" w:lastColumn="0" w:noHBand="0" w:noVBand="1"/>
+      </w:tblPr>
+      <w:tblGrid>
+        <w:gridCol w:w="3095"/>
+        <w:gridCol w:w="3096"/>
+        <w:gridCol w:w="3096"/>
+      </w:tblGrid>
+      <w:tr>
+        <w:tc>
+          <w:tcPr>
+            <w:tcW w:w="3095" w:type="dxa"/>
+          </w:tcPr>
+          <w:p>
+            <w:pPr>
+              <w:jc w:val="center"/>
+              <w:rPr>
+                <w:rFonts w:ascii="Times New Roman" w:eastAsia="MS Mincho" w:hAnsi="Times New Roman"/>
+                <w:b/>
+                <w:bCs/>
+                <w:sz w:val="24"/>
+                <w:szCs w:val="24"/>
+                <w:lang w:eastAsia="en-US" w:bidi="ar-SA"/>
+              </w:rPr>
+            </w:pPr>
+            <w:r>
+              <w:rPr>
+                <w:rFonts w:ascii="Times New Roman" w:eastAsia="MS Mincho" w:hAnsi="Times New Roman"/>
+                <w:b/>
+                <w:bCs/>
+                <w:sz w:val="24"/>
+                <w:szCs w:val="24"/>
+                <w:lang w:eastAsia="en-US" w:bidi="ar-SA"/>
+              </w:rPr>
+              <w:t>Oscilloscope</w:t>
+            </w:r>
+          </w:p>
+        </w:tc>
+        <w:tc>
+          <w:tcPr>
+            <w:tcW w:w="3096" w:type="dxa"/>
+          </w:tcPr>
+          <w:p>
+            <w:pPr>
+              <w:jc w:val="center"/>
+              <w:rPr>
+                <w:rFonts w:ascii="Times New Roman" w:eastAsia="MS Mincho" w:hAnsi="Times New Roman"/>
+                <w:b/>
+                <w:bCs/>
+                <w:sz w:val="24"/>
+                <w:szCs w:val="24"/>
+                <w:lang w:eastAsia="en-US" w:bidi="ar-SA"/>
+              </w:rPr>
+            </w:pPr>
+            <w:r>
+              <w:rPr>
+                <w:rFonts w:ascii="Times New Roman" w:eastAsia="MS Mincho" w:hAnsi="Times New Roman"/>
+                <w:b/>
+                <w:bCs/>
+                <w:sz w:val="24"/>
+                <w:szCs w:val="24"/>
+                <w:lang w:eastAsia="en-US" w:bidi="ar-SA"/>
+              </w:rPr>
+              <w:t>Serial Monitor</w:t>
+            </w:r>
+          </w:p>
+        </w:tc>
+        <w:tc>
+          <w:tcPr>
+            <w:tcW w:w="3096" w:type="dxa"/>
+          </w:tcPr>
+          <w:p>
+            <w:pPr>
+              <w:jc w:val="center"/>
+              <w:rPr>
+                <w:rFonts w:ascii="Times New Roman" w:eastAsia="MS Mincho" w:hAnsi="Times New Roman"/>
+                <w:b/>
+                <w:bCs/>
+                <w:sz w:val="24"/>
+                <w:szCs w:val="24"/>
+                <w:lang w:eastAsia="en-US" w:bidi="ar-SA"/>
+              </w:rPr>
+            </w:pPr>
+            <w:r>
+              <w:rPr>
+                <w:rFonts w:ascii="Times New Roman" w:eastAsia="MS Mincho" w:hAnsi="Times New Roman"/>
+                <w:b/>
+                <w:bCs/>
+                <w:sz w:val="24"/>
+                <w:szCs w:val="24"/>
+                <w:lang w:eastAsia="en-US" w:bidi="ar-SA"/>
+              </w:rPr>
+              <w:t>Summary</w:t>
+            </w:r>
+          </w:p>
+        </w:tc>
+      </w:tr>
+      <w:tr>
+        <w:tc>
+          <w:tcPr>
+            <w:tcW w:w="3095" w:type="dxa"/>
+          </w:tcPr>
+          <w:p>
+            <w:pPr>
+              <w:jc w:val="center"/>
+              <w:rPr>
+                <w:rFonts w:ascii="Times New Roman" w:eastAsia="MS Mincho" w:hAnsi="Times New Roman"/>
+                <w:sz w:val="16"/>
+                <w:szCs w:val="16"/>
+                <w:lang w:eastAsia="en-US" w:bidi="ar-SA"/>
+              </w:rPr>
+            </w:pPr>
+          </w:p>
+          <w:p>
+            <w:pPr>
+              <w:jc w:val="center"/>
+              <w:rPr>
+                <w:rFonts w:ascii="Times New Roman" w:eastAsia="MS Mincho" w:hAnsi="Times New Roman"/>
+                <w:sz w:val="16"/>
+                <w:szCs w:val="16"/>
+                <w:lang w:eastAsia="en-US" w:bidi="ar-SA"/>
+              </w:rPr>
+            </w:pPr>
+            <w:r>
+              <w:rPr>
+                <w:rFonts w:ascii="Times New Roman" w:eastAsia="MS Mincho" w:hAnsi="Times New Roman"/>
+                <w:noProof/>
+                <w:sz w:val="16"/>
+                <w:szCs w:val="16"/>
+                <w:lang w:eastAsia="en-US" w:bidi="ar-SA"/>
+              </w:rPr>
+              <w:drawing>
+                <wp:inline distT="0" distB="0" distL="0" distR="0" wp14:anchorId="61E96CD1" wp14:editId="39EF50A7">
+                  <wp:extent cx="1596300" cy="1197864"/>
+                  <wp:effectExtent l="0" t="0" r="0" b="0"/>
+                  <wp:docPr id="17" name="Picture 17"/>
+                  <wp:cNvGraphicFramePr>
+                    <a:graphicFrameLocks xmlns:a="http://schemas.openxmlformats.org/drawingml/2006/main" noChangeAspect="1"/>
+                  </wp:cNvGraphicFramePr>
+                  <a:graphic xmlns:a="http://schemas.openxmlformats.org/drawingml/2006/main">
+                    <a:graphicData uri="http://schemas.openxmlformats.org/drawingml/2006/picture">
+                      <pic:pic xmlns:pic="http://schemas.openxmlformats.org/drawingml/2006/picture">
+                        <pic:nvPicPr>
+                          <pic:cNvPr id="11" name="lab_1.3_mod_scope.png"/>
+                          <pic:cNvPicPr/>
+                        </pic:nvPicPr>
+                        <pic:blipFill>
+                          <a:blip r:embed="rId17" cstate="print">
+                            <a:extLst>
+                              <a:ext uri="{28A0092B-C50C-407E-A947-70E740481C1C}">
+                                <a14:useLocalDpi xmlns:a14="http://schemas.microsoft.com/office/drawing/2010/main" val="0"/>
+                              </a:ext>
+                            </a:extLst>
+                          </a:blip>
+                          <a:stretch>
+                            <a:fillRect/>
+                          </a:stretch>
+                        </pic:blipFill>
+                        <pic:spPr>
+                          <a:xfrm>
+                            <a:off x="0" y="0"/>
+                            <a:ext cx="1596300" cy="1197864"/>
+                          </a:xfrm>
+                          <a:prstGeom prst="rect">
+                            <a:avLst/>
+                          </a:prstGeom>
+                        </pic:spPr>
+                      </pic:pic>
+                    </a:graphicData>
+                  </a:graphic>
+                </wp:inline>
+              </w:drawing>
+            </w:r>
+          </w:p>
+          <w:p>
+            <w:pPr>
+              <w:jc w:val="center"/>
+              <w:rPr>
+                <w:rFonts w:ascii="Times New Roman" w:eastAsia="MS Mincho" w:hAnsi="Times New Roman"/>
+                <w:sz w:val="16"/>
+                <w:szCs w:val="16"/>
+                <w:lang w:eastAsia="en-US" w:bidi="ar-SA"/>
+              </w:rPr>
+            </w:pPr>
+          </w:p>
+        </w:tc>
+        <w:tc>
+          <w:tcPr>
+            <w:tcW w:w="3096" w:type="dxa"/>
+          </w:tcPr>
+          <w:p>
+            <w:pPr>
+              <w:jc w:val="center"/>
+              <w:rPr>
+                <w:rFonts w:ascii="Times New Roman" w:eastAsia="MS Mincho" w:hAnsi="Times New Roman"/>
+                <w:sz w:val="16"/>
+                <w:szCs w:val="16"/>
+                <w:lang w:eastAsia="en-US" w:bidi="ar-SA"/>
+              </w:rPr>
+            </w:pPr>
+          </w:p>
+          <w:p>
+            <w:pPr>
+              <w:jc w:val="center"/>
+              <w:rPr>
+                <w:rFonts w:ascii="Times New Roman" w:eastAsia="MS Mincho" w:hAnsi="Times New Roman"/>
+                <w:sz w:val="16"/>
+                <w:szCs w:val="16"/>
+                <w:lang w:eastAsia="en-US" w:bidi="ar-SA"/>
+              </w:rPr>
+            </w:pPr>
+            <w:r>
+              <w:rPr>
+                <w:rFonts w:ascii="Times New Roman" w:eastAsia="MS Mincho" w:hAnsi="Times New Roman"/>
+                <w:noProof/>
+                <w:sz w:val="16"/>
+                <w:szCs w:val="16"/>
+                <w:lang w:eastAsia="en-US" w:bidi="ar-SA"/>
+              </w:rPr>
+              <w:drawing>
+                <wp:inline distT="0" distB="0" distL="0" distR="0" wp14:anchorId="56F1DE51" wp14:editId="73157184">
+                  <wp:extent cx="1594587" cy="1143000"/>
+                  <wp:effectExtent l="0" t="0" r="0" b="0"/>
+                  <wp:docPr id="18" name="Picture 18"/>
+                  <wp:cNvGraphicFramePr>
+                    <a:graphicFrameLocks xmlns:a="http://schemas.openxmlformats.org/drawingml/2006/main" noChangeAspect="1"/>
+                  </wp:cNvGraphicFramePr>
+                  <a:graphic xmlns:a="http://schemas.openxmlformats.org/drawingml/2006/main">
+                    <a:graphicData uri="http://schemas.openxmlformats.org/drawingml/2006/picture">
+                      <pic:pic xmlns:pic="http://schemas.openxmlformats.org/drawingml/2006/picture">
+                        <pic:nvPicPr>
+                          <pic:cNvPr id="12" name="lab_1.4_mod_arduino.png"/>
+                          <pic:cNvPicPr/>
+                        </pic:nvPicPr>
+                        <pic:blipFill>
+                          <a:blip r:embed="rId18" cstate="print">
+                            <a:extLst>
+                              <a:ext uri="{28A0092B-C50C-407E-A947-70E740481C1C}">
+                                <a14:useLocalDpi xmlns:a14="http://schemas.microsoft.com/office/drawing/2010/main" val="0"/>
+                              </a:ext>
+                            </a:extLst>
+                          </a:blip>
+                          <a:stretch>
+                            <a:fillRect/>
+                          </a:stretch>
+                        </pic:blipFill>
+                        <pic:spPr>
+                          <a:xfrm>
+                            <a:off x="0" y="0"/>
+                            <a:ext cx="1594587" cy="1143000"/>
+                          </a:xfrm>
+                          <a:prstGeom prst="rect">
+                            <a:avLst/>
+                          </a:prstGeom>
+                        </pic:spPr>
+                      </pic:pic>
+                    </a:graphicData>
+                  </a:graphic>
+                </wp:inline>
+              </w:drawing>
+            </w:r>
+          </w:p>
+          <w:p>
+            <w:pPr>
+              <w:jc w:val="center"/>
+              <w:rPr>
+                <w:rFonts w:ascii="Times New Roman" w:eastAsia="MS Mincho" w:hAnsi="Times New Roman"/>
+                <w:sz w:val="16"/>
+                <w:szCs w:val="16"/>
+                <w:lang w:eastAsia="en-US" w:bidi="ar-SA"/>
+              </w:rPr>
+            </w:pPr>
+          </w:p>
+        </w:tc>
+        <w:tc>
+          <w:tcPr>
+            <w:tcW w:w="3096" w:type="dxa"/>
+          </w:tcPr>
+          <w:p>
+            <w:pPr>
+              <w:rPr>
+                <w:rFonts w:ascii="Times New Roman" w:eastAsia="MS Mincho" w:hAnsi="Times New Roman"/>
+                <w:sz w:val="24"/>
+                <w:szCs w:val="24"/>
+                <w:lang w:eastAsia="en-US" w:bidi="ar-SA"/>
+              </w:rPr>
+            </w:pPr>
+          </w:p>
+          <w:p>
+            <w:pPr>
+              <w:rPr>
+                <w:rFonts w:ascii="Times New Roman" w:eastAsia="MS Mincho" w:hAnsi="Times New Roman"/>
+                <w:sz w:val="24"/>
+                <w:szCs w:val="24"/>
+                <w:lang w:eastAsia="en-US" w:bidi="ar-SA"/>
+              </w:rPr>
+            </w:pPr>
+          </w:p>
+          <w:p>
+            <w:pPr>
+              <w:rPr>
+                <w:rFonts w:ascii="Times New Roman" w:eastAsia="MS Mincho" w:hAnsi="Times New Roman"/>
+                <w:sz w:val="24"/>
+                <w:szCs w:val="24"/>
+                <w:lang w:eastAsia="en-US" w:bidi="ar-SA"/>
+              </w:rPr>
+            </w:pPr>
+          </w:p>
+          <w:p>
+            <w:pPr>
+              <w:rPr>
+                <w:rFonts w:ascii="Times New Roman" w:eastAsia="MS Mincho" w:hAnsi="Times New Roman"/>
+                <w:sz w:val="24"/>
+                <w:szCs w:val="24"/>
+                <w:lang w:eastAsia="en-US" w:bidi="ar-SA"/>
+              </w:rPr>
+            </w:pPr>
+          </w:p>
+        </w:tc>
+      </w:tr>
+    </w:tbl>
+    <w:p>
+      <w:pPr>
+        <w:jc w:val="thaiDistribute"/>
+        <w:rPr>
+          <w:rFonts w:ascii="Times New Roman" w:hAnsi="Times New Roman" w:cs="Times New Roman"/>
+          <w:sz w:val="24"/>
+          <w:szCs w:val="24"/>
+        </w:rPr>
+      </w:pPr>
+    </w:p>
+    <w:p>
+      <w:pPr>
+        <w:jc w:val="thaiDistribute"/>
+        <w:rPr>
+          <w:rFonts w:ascii="Times New Roman" w:hAnsi="Times New Roman" w:cs="Times New Roman"/>
+          <w:sz w:val="24"/>
+          <w:szCs w:val="24"/>
+        </w:rPr>
+      </w:pPr>
+    </w:p>
+    <w:p>
+      <w:pPr>
+        <w:jc w:val="thaiDistribute"/>
+        <w:rPr>
+          <w:rFonts w:ascii="Times New Roman" w:hAnsi="Times New Roman" w:cs="Times New Roman"/>
+          <w:b/>
+          <w:bCs/>
+        </w:rPr>
+      </w:pPr>
+      <w:r>
+        <w:rPr>
+          <w:rFonts w:ascii="Times New Roman" w:hAnsi="Times New Roman" w:cs="Times New Roman"/>
+          <w:b/>
+          <w:bCs/>
         </w:rPr>
         <w:t xml:space="preserve">Conclusions </w:t>
       </w:r>
@@ -4478,10 +4596,10 @@
       </w:pPr>
     </w:p>
     <w:sectPr>
-      <w:headerReference w:type="default" r:id="rId17"/>
-      <w:footerReference w:type="even" r:id="rId18"/>
-      <w:footerReference w:type="default" r:id="rId19"/>
-      <w:headerReference w:type="first" r:id="rId20"/>
+      <w:headerReference w:type="default" r:id="rId19"/>
+      <w:footerReference w:type="even" r:id="rId20"/>
+      <w:footerReference w:type="default" r:id="rId21"/>
+      <w:headerReference w:type="first" r:id="rId22"/>
       <w:pgSz w:w="11906" w:h="16838"/>
       <w:pgMar w:top="1418" w:right="1134" w:bottom="1418" w:left="1701" w:header="709" w:footer="709" w:gutter="0"/>
       <w:cols w:space="708"/>
@@ -6696,7 +6814,7 @@
 </file>
 
 <file path=customXml/itemProps1.xml><?xml version="1.0" encoding="utf-8"?>
-<ds:datastoreItem xmlns:ds="http://schemas.openxmlformats.org/officeDocument/2006/customXml" ds:itemID="{8F52A435-6FF6-45B6-BEE2-9FC08D7A704B}">
+<ds:datastoreItem xmlns:ds="http://schemas.openxmlformats.org/officeDocument/2006/customXml" ds:itemID="{12312E3F-BB27-4036-8A8C-62DC66D68099}">
   <ds:schemaRefs>
     <ds:schemaRef ds:uri="http://schemas.openxmlformats.org/officeDocument/2006/bibliography"/>
   </ds:schemaRefs>

</xml_diff>

<commit_message>
Fix some worng words
</commit_message>
<xml_diff>
--- a/document/rmutcon_2018/20 final.docx
+++ b/document/rmutcon_2018/20 final.docx
@@ -1458,7 +1458,7 @@
           <w:sz w:val="24"/>
           <w:szCs w:val="24"/>
         </w:rPr>
-        <w:t>Block Diagram-</w:t>
+        <w:t>Block Diagram</w:t>
       </w:r>
     </w:p>
     <w:p>
@@ -1665,57 +1665,49 @@
         </w:rPr>
         <w:t>Flowchart</w:t>
       </w:r>
-      <w:r>
-        <w:rPr>
-          <w:rFonts w:ascii="Times New Roman" w:hAnsi="Times New Roman" w:cs="Times New Roman"/>
-          <w:sz w:val="24"/>
-          <w:szCs w:val="24"/>
-        </w:rPr>
-        <w:t>-</w:t>
-      </w:r>
-    </w:p>
-    <w:p>
-      <w:pPr>
-        <w:rPr>
-          <w:rFonts w:ascii="Times New Roman" w:eastAsia="Times New Roman" w:hAnsi="Times New Roman" w:cs="Cordia New"/>
-          <w:sz w:val="24"/>
-          <w:szCs w:val="24"/>
-          <w:lang w:eastAsia="en-US"/>
-        </w:rPr>
-      </w:pPr>
-    </w:p>
-    <w:p>
-      <w:pPr>
-        <w:jc w:val="thaiDistribute"/>
-        <w:rPr>
-          <w:rFonts w:ascii="Times New Roman" w:eastAsia="Times New Roman" w:hAnsi="Times New Roman" w:cs="Cordia New"/>
-          <w:sz w:val="24"/>
-          <w:szCs w:val="24"/>
-          <w:lang w:eastAsia="en-US"/>
-        </w:rPr>
-      </w:pPr>
-      <w:r>
-        <w:rPr>
-          <w:rFonts w:ascii="Times New Roman" w:eastAsia="Times New Roman" w:hAnsi="Times New Roman" w:cs="Cordia New"/>
-          <w:sz w:val="24"/>
-          <w:szCs w:val="24"/>
-          <w:lang w:eastAsia="en-US"/>
-        </w:rPr>
-        <w:tab/>
-      </w:r>
-    </w:p>
-    <w:p>
-      <w:pPr>
-        <w:jc w:val="thaiDistribute"/>
-        <w:rPr>
-          <w:rFonts w:ascii="Times New Roman" w:eastAsia="MS Mincho" w:hAnsi="Times New Roman"/>
-          <w:sz w:val="24"/>
-          <w:szCs w:val="24"/>
-          <w:lang w:eastAsia="en-US" w:bidi="ar-SA"/>
-        </w:rPr>
-      </w:pPr>
       <w:bookmarkStart w:id="0" w:name="_GoBack"/>
       <w:bookmarkEnd w:id="0"/>
+    </w:p>
+    <w:p>
+      <w:pPr>
+        <w:rPr>
+          <w:rFonts w:ascii="Times New Roman" w:eastAsia="Times New Roman" w:hAnsi="Times New Roman" w:cs="Cordia New"/>
+          <w:sz w:val="24"/>
+          <w:szCs w:val="24"/>
+          <w:lang w:eastAsia="en-US"/>
+        </w:rPr>
+      </w:pPr>
+    </w:p>
+    <w:p>
+      <w:pPr>
+        <w:jc w:val="thaiDistribute"/>
+        <w:rPr>
+          <w:rFonts w:ascii="Times New Roman" w:eastAsia="Times New Roman" w:hAnsi="Times New Roman" w:cs="Cordia New"/>
+          <w:sz w:val="24"/>
+          <w:szCs w:val="24"/>
+          <w:lang w:eastAsia="en-US"/>
+        </w:rPr>
+      </w:pPr>
+      <w:r>
+        <w:rPr>
+          <w:rFonts w:ascii="Times New Roman" w:eastAsia="Times New Roman" w:hAnsi="Times New Roman" w:cs="Cordia New"/>
+          <w:sz w:val="24"/>
+          <w:szCs w:val="24"/>
+          <w:lang w:eastAsia="en-US"/>
+        </w:rPr>
+        <w:tab/>
+      </w:r>
+    </w:p>
+    <w:p>
+      <w:pPr>
+        <w:jc w:val="thaiDistribute"/>
+        <w:rPr>
+          <w:rFonts w:ascii="Times New Roman" w:eastAsia="MS Mincho" w:hAnsi="Times New Roman"/>
+          <w:sz w:val="24"/>
+          <w:szCs w:val="24"/>
+          <w:lang w:eastAsia="en-US" w:bidi="ar-SA"/>
+        </w:rPr>
+      </w:pPr>
     </w:p>
     <w:p>
       <w:pPr>
@@ -6897,7 +6889,7 @@
 </file>
 
 <file path=customXml/itemProps1.xml><?xml version="1.0" encoding="utf-8"?>
-<ds:datastoreItem xmlns:ds="http://schemas.openxmlformats.org/officeDocument/2006/customXml" ds:itemID="{844A5644-E1CE-40FE-A003-8F41B38CF571}">
+<ds:datastoreItem xmlns:ds="http://schemas.openxmlformats.org/officeDocument/2006/customXml" ds:itemID="{04A6D2C5-ECCC-434A-A1BA-975C45C244FC}">
   <ds:schemaRefs>
     <ds:schemaRef ds:uri="http://schemas.openxmlformats.org/officeDocument/2006/bibliography"/>
   </ds:schemaRefs>

</xml_diff>